<commit_message>
promising never modify it
</commit_message>
<xml_diff>
--- a/软件开发计划_SDP_1.0.docx
+++ b/软件开发计划_SDP_1.0.docx
@@ -246,9 +246,58 @@
             <w:pPr>
               <w:jc w:val="center"/>
               <w:rPr>
+                <w:rFonts w:hint="eastAsia"/>
                 <w:b/>
               </w:rPr>
             </w:pPr>
+            <w:r>
+              <w:rPr>
+                <w:rFonts w:hint="eastAsia"/>
+                <w:b/>
+              </w:rPr>
+              <w:t>Dream</w:t>
+            </w:r>
+            <w:r>
+              <w:rPr>
+                <w:b/>
+              </w:rPr>
+              <w:t xml:space="preserve"> </w:t>
+            </w:r>
+            <w:r>
+              <w:rPr>
+                <w:rFonts w:hint="eastAsia"/>
+                <w:b/>
+              </w:rPr>
+              <w:t>of</w:t>
+            </w:r>
+            <w:r>
+              <w:rPr>
+                <w:b/>
+              </w:rPr>
+              <w:t xml:space="preserve"> </w:t>
+            </w:r>
+            <w:r>
+              <w:rPr>
+                <w:rFonts w:hint="eastAsia"/>
+                <w:b/>
+              </w:rPr>
+              <w:t>Future</w:t>
+            </w:r>
+            <w:r>
+              <w:rPr>
+                <w:b/>
+              </w:rPr>
+              <w:t xml:space="preserve"> </w:t>
+            </w:r>
+            <w:r>
+              <w:rPr>
+                <w:rFonts w:hint="eastAsia"/>
+                <w:b/>
+              </w:rPr>
+              <w:t>Star</w:t>
+            </w:r>
+            <w:bookmarkStart w:id="0" w:name="_GoBack"/>
+            <w:bookmarkEnd w:id="0"/>
           </w:p>
         </w:tc>
       </w:tr>
@@ -1454,8 +1503,6 @@
             </w:rPr>
             <w:t>目录</w:t>
           </w:r>
-          <w:bookmarkStart w:id="0" w:name="_GoBack"/>
-          <w:bookmarkEnd w:id="0"/>
         </w:p>
         <w:p>
           <w:pPr>
@@ -14592,7 +14639,10 @@
         <w:fldChar w:fldCharType="end"/>
       </w:r>
       <w:r>
-        <w:t>。</w:t>
+        <w:rPr>
+          <w:rFonts w:hint="eastAsia"/>
+        </w:rPr>
+        <w:t>HTML、JavaScript、Java、PHP等前端和后端技术</w:t>
       </w:r>
       <w:r>
         <w:t>。</w:t>
@@ -17672,6 +17722,9 @@
         <w:fldChar w:fldCharType="end"/>
       </w:r>
       <w:r>
+        <w:t xml:space="preserve"> </w:t>
+      </w:r>
+      <w:r>
         <w:t xml:space="preserve"> CSCI</w:t>
       </w:r>
       <w:r>
@@ -18530,7 +18583,16 @@
         <w:rPr>
           <w:rFonts w:hint="eastAsia"/>
         </w:rPr>
-        <w:t>及以上操作系统下的ApacheWeb服务器</w:t>
+        <w:t>及以上操作系统下的Apache</w:t>
+      </w:r>
+      <w:r>
+        <w:t xml:space="preserve"> </w:t>
+      </w:r>
+      <w:r>
+        <w:rPr>
+          <w:rFonts w:hint="eastAsia"/>
+        </w:rPr>
+        <w:t>Web服务器</w:t>
       </w:r>
     </w:p>
     <w:p>
@@ -20527,6 +20589,9 @@
         <w:t xml:space="preserve"> </w:t>
       </w:r>
       <w:r>
+        <w:t xml:space="preserve"> </w:t>
+      </w:r>
+      <w:r>
         <w:t>CSCI</w:t>
       </w:r>
       <w:r>
@@ -20640,6 +20705,9 @@
       </w:r>
       <w:r>
         <w:fldChar w:fldCharType="end"/>
+      </w:r>
+      <w:r>
+        <w:t xml:space="preserve"> </w:t>
       </w:r>
       <w:r>
         <w:t xml:space="preserve"> CSCI</w:t>
@@ -31259,7 +31327,19 @@
         <w:rPr>
           <w:rFonts w:hint="eastAsia"/>
         </w:rPr>
-        <w:t>经过预估计算，总共需要的模块数有七十多个，预计总代码量在三万行左右。</w:t>
+        <w:t>经过预估计算，总共需要的模块数有七十多个，预计总代码量在三万</w:t>
+      </w:r>
+      <w:r>
+        <w:rPr>
+          <w:rFonts w:hint="eastAsia"/>
+        </w:rPr>
+        <w:t>八千</w:t>
+      </w:r>
+      <w:r>
+        <w:rPr>
+          <w:rFonts w:hint="eastAsia"/>
+        </w:rPr>
+        <w:t>行左右。</w:t>
       </w:r>
     </w:p>
     <w:tbl>
@@ -31271,8 +31351,8 @@
       </w:tblPr>
       <w:tblGrid>
         <w:gridCol w:w="2760"/>
-        <w:gridCol w:w="2762"/>
-        <w:gridCol w:w="2774"/>
+        <w:gridCol w:w="2760"/>
+        <w:gridCol w:w="2776"/>
       </w:tblGrid>
       <w:tr>
         <w:trPr>
@@ -31332,6 +31412,12 @@
                 <w:rFonts w:hint="eastAsia"/>
               </w:rPr>
               <w:t>预估代码量</w:t>
+            </w:r>
+            <w:r>
+              <w:rPr>
+                <w:rFonts w:hint="eastAsia"/>
+              </w:rPr>
+              <w:t>（行）</w:t>
             </w:r>
           </w:p>
         </w:tc>
@@ -45076,7 +45162,7 @@
 </file>
 
 <file path=customXml/itemProps1.xml><?xml version="1.0" encoding="utf-8"?>
-<ds:datastoreItem xmlns:ds="http://schemas.openxmlformats.org/officeDocument/2006/customXml" ds:itemID="{EE47F1EE-EA49-46BB-BA6F-0CB2F3270678}">
+<ds:datastoreItem xmlns:ds="http://schemas.openxmlformats.org/officeDocument/2006/customXml" ds:itemID="{63E67DFC-93A8-4076-A71F-0FA521E05711}">
   <ds:schemaRefs>
     <ds:schemaRef ds:uri="http://schemas.openxmlformats.org/officeDocument/2006/bibliography"/>
   </ds:schemaRefs>

</xml_diff>